<commit_message>
Incarcare laborator 4 si 5
</commit_message>
<xml_diff>
--- a/Lab-3/Laborator-3.docx
+++ b/Lab-3/Laborator-3.docx
@@ -481,7 +481,7 @@
     <w:p>
       <w:pPr>
         <w:spacing w:line="276" w:lineRule="auto"/>
-        <w:ind w:left="4233"/>
+        <w:ind w:left="4233" w:firstLine="0"/>
         <w:jc w:val="left"/>
       </w:pPr>
       <w:r>
@@ -594,9 +594,8 @@
     </w:p>
     <w:p>
       <w:pPr>
-        <w:pStyle w:val="ListParagraph"/>
-        <w:spacing w:beforeAutospacing="1" w:afterAutospacing="1" w:line="240" w:lineRule="auto"/>
-        <w:ind w:left="1440" w:firstLine="0"/>
+        <w:spacing w:beforeAutospacing="1" w:afterAutospacing="1" w:line="240" w:lineRule="auto"/>
+        <w:ind w:firstLine="397"/>
       </w:pPr>
       <w:r>
         <w:rPr>
@@ -605,7 +604,7 @@
           <w:lang w:val="en-US"/>
         </w:rPr>
         <w:lastRenderedPageBreak/>
-        <w:t xml:space="preserve">Scopul lucrării: </w:t>
+        <w:t>Scopul lucrării</w:t>
       </w:r>
     </w:p>
     <w:p>
@@ -677,9 +676,8 @@
     </w:p>
     <w:p>
       <w:pPr>
-        <w:pStyle w:val="ListParagraph"/>
-        <w:spacing w:beforeAutospacing="1" w:afterAutospacing="1" w:line="240" w:lineRule="auto"/>
-        <w:ind w:left="1440" w:firstLine="0"/>
+        <w:spacing w:beforeAutospacing="1" w:afterAutospacing="1" w:line="240" w:lineRule="auto"/>
+        <w:ind w:left="397" w:firstLine="0"/>
       </w:pPr>
       <w:r>
         <w:rPr>
@@ -696,14 +694,6 @@
         </w:rPr>
         <w:t>ării</w:t>
       </w:r>
-      <w:r>
-        <w:rPr>
-          <w:b/>
-          <w:szCs w:val="24"/>
-          <w:lang w:val="en-US"/>
-        </w:rPr>
-        <w:t>:</w:t>
-      </w:r>
     </w:p>
     <w:p>
       <w:pPr>
@@ -744,15 +734,7 @@
           <w:shd w:val="clear" w:color="auto" w:fill="FFFFFF"/>
           <w:lang w:val="en-US"/>
         </w:rPr>
-        <w:t xml:space="preserve"> fie salvate local. Să fie descărcate local toate</w:t>
-      </w:r>
-      <w:r>
-        <w:rPr>
-          <w:szCs w:val="24"/>
-          <w:shd w:val="clear" w:color="auto" w:fill="FFFFFF"/>
-          <w:lang w:val="en-US"/>
-        </w:rPr>
-        <w:t xml:space="preserve"> pozele utilizatorului folosind “Threading” și </w:t>
+        <w:t xml:space="preserve"> fie salvate local. Să fie descărcate local toate pozele utilizatorului folosind “Threading” și </w:t>
       </w:r>
       <w:bookmarkStart w:id="0" w:name="__DdeLink__542_1371428359"/>
       <w:r>
@@ -815,15 +797,7 @@
           <w:shd w:val="clear" w:color="auto" w:fill="FFFFFF"/>
           <w:lang w:val="en-US"/>
         </w:rPr>
-        <w:t>Analizăm răspunsul serverului si verificăm la e</w:t>
-      </w:r>
-      <w:r>
-        <w:rPr>
-          <w:szCs w:val="24"/>
-          <w:shd w:val="clear" w:color="auto" w:fill="FFFFFF"/>
-          <w:lang w:val="en-US"/>
-        </w:rPr>
-        <w:t>rrori sau pagini inexistente.</w:t>
+        <w:t>Analizăm răspunsul serverului si verificăm la errori sau pagini inexistente.</w:t>
       </w:r>
       <w:proofErr w:type="gramEnd"/>
     </w:p>
@@ -910,15 +884,7 @@
           <w:shd w:val="clear" w:color="auto" w:fill="FFFFFF"/>
           <w:lang w:val="en-US"/>
         </w:rPr>
-        <w:t xml:space="preserve"> mesaje pot trimite clienţii către servere şi ce</w:t>
-      </w:r>
-      <w:r>
-        <w:rPr>
-          <w:szCs w:val="24"/>
-          <w:shd w:val="clear" w:color="auto" w:fill="FFFFFF"/>
-          <w:lang w:val="en-US"/>
-        </w:rPr>
-        <w:t xml:space="preserve"> răspunsuri primesc înapoi. Fiecare interacţiune constă dintr-o cerere ASCII, urmată de </w:t>
+        <w:t xml:space="preserve"> mesaje pot trimite clienţii către servere şi ce răspunsuri primesc înapoi. Fiecare interacţiune constă dintr-o cerere ASCII, urmată de </w:t>
       </w:r>
       <w:proofErr w:type="gramStart"/>
       <w:r>
@@ -965,15 +931,7 @@
           <w:shd w:val="clear" w:color="auto" w:fill="FFFFFF"/>
           <w:lang w:val="en-US"/>
         </w:rPr>
-        <w:t>Cu toate că HTTP a fost proiectat pentru utilizarea în Web, el a fost creat intenţionat mai general decât era necesar în perspectiva ap</w:t>
-      </w:r>
-      <w:r>
-        <w:rPr>
-          <w:szCs w:val="24"/>
-          <w:shd w:val="clear" w:color="auto" w:fill="FFFFFF"/>
-          <w:lang w:val="en-US"/>
-        </w:rPr>
-        <w:t xml:space="preserve">licaţiilor orientate pe obiecte. Pentru aceasta sunt suportate operaţiile, denumite </w:t>
+        <w:t xml:space="preserve">Cu toate că HTTP a fost proiectat pentru utilizarea în Web, el a fost creat intenţionat mai general decât era necesar în perspectiva aplicaţiilor orientate pe obiecte. Pentru aceasta sunt suportate operaţiile, denumite </w:t>
       </w:r>
       <w:r>
         <w:rPr>
@@ -1152,15 +1110,7 @@
           <w:shd w:val="clear" w:color="auto" w:fill="FFFFFF"/>
           <w:lang w:val="en-US"/>
         </w:rPr>
-        <w:t xml:space="preserve"> serverului să trimită pagina (prin care noi înţelegem obiect, în cel mai general caz, dar în practică de obicei doar un </w:t>
-      </w:r>
-      <w:r>
-        <w:rPr>
-          <w:szCs w:val="24"/>
-          <w:shd w:val="clear" w:color="auto" w:fill="FFFFFF"/>
-          <w:lang w:val="en-US"/>
-        </w:rPr>
-        <w:t xml:space="preserve">fişier). Pagina </w:t>
+        <w:t xml:space="preserve"> serverului să trimită pagina (prin care noi înţelegem obiect, în cel mai general caz, dar în practică de obicei doar un fişier). Pagina </w:t>
       </w:r>
       <w:proofErr w:type="gramStart"/>
       <w:r>
@@ -1222,15 +1172,7 @@
           <w:shd w:val="clear" w:color="auto" w:fill="FFFFFF"/>
           <w:lang w:val="en-US"/>
         </w:rPr>
-        <w:t xml:space="preserve"> denumeşte resursa (fişierul) ce va fi adusă, şi 1.1 este versiunea de protoc</w:t>
-      </w:r>
-      <w:r>
-        <w:rPr>
-          <w:szCs w:val="24"/>
-          <w:shd w:val="clear" w:color="auto" w:fill="FFFFFF"/>
-          <w:lang w:val="en-US"/>
-        </w:rPr>
-        <w:t>ol utilizat.</w:t>
+        <w:t xml:space="preserve"> denumeşte resursa (fişierul) ce va fi adusă, şi 1.1 este versiunea de protocol utilizat.</w:t>
       </w:r>
     </w:p>
     <w:p>
@@ -1313,15 +1255,7 @@
           <w:lang w:val="en-US"/>
         </w:rPr>
         <w:lastRenderedPageBreak/>
-        <w:t>Metod</w:t>
-      </w:r>
-      <w:r>
-        <w:rPr>
-          <w:szCs w:val="24"/>
-          <w:shd w:val="clear" w:color="auto" w:fill="FFFFFF"/>
-          <w:lang w:val="en-US"/>
-        </w:rPr>
-        <w:t xml:space="preserve">a </w:t>
+        <w:t xml:space="preserve">Metoda </w:t>
       </w:r>
       <w:r>
         <w:rPr>
@@ -1412,15 +1346,7 @@
           <w:shd w:val="clear" w:color="auto" w:fill="FFFFFF"/>
           <w:lang w:val="en-US"/>
         </w:rPr>
-        <w:t xml:space="preserve"> fie codificată utilizând MIME, caz în care liniile </w:t>
-      </w:r>
-      <w:r>
-        <w:rPr>
-          <w:szCs w:val="24"/>
-          <w:shd w:val="clear" w:color="auto" w:fill="FFFFFF"/>
-          <w:lang w:val="en-US"/>
-        </w:rPr>
-        <w:t xml:space="preserve">care urmează după PUT pot include </w:t>
+        <w:t xml:space="preserve"> fie codificată utilizând MIME, caz în care liniile care urmează după PUT pot include </w:t>
       </w:r>
       <w:r>
         <w:rPr>
@@ -1505,15 +1431,7 @@
           <w:shd w:val="clear" w:color="auto" w:fill="FFFFFF"/>
           <w:lang w:val="en-US"/>
         </w:rPr>
-        <w:t xml:space="preserve"> URL, dar în loc să înlocuia</w:t>
-      </w:r>
-      <w:r>
-        <w:rPr>
-          <w:szCs w:val="24"/>
-          <w:shd w:val="clear" w:color="auto" w:fill="FFFFFF"/>
-          <w:lang w:val="en-US"/>
-        </w:rPr>
-        <w:t xml:space="preserve">scă date existente, noile date se vor adăuga într-un mod generalizat. De exemplu, se poate transmite </w:t>
+        <w:t xml:space="preserve"> URL, dar în loc să înlocuiască date existente, noile date se vor adăuga într-un mod generalizat. De exemplu, se poate transmite </w:t>
       </w:r>
       <w:proofErr w:type="gramStart"/>
       <w:r>
@@ -1565,7 +1483,92 @@
           <w:shd w:val="clear" w:color="auto" w:fill="FFFFFF"/>
           <w:lang w:val="en-US"/>
         </w:rPr>
-        <w:t>DELE</w:t>
+        <w:t>DELETE</w:t>
+      </w:r>
+      <w:r>
+        <w:rPr>
+          <w:b/>
+          <w:szCs w:val="24"/>
+          <w:shd w:val="clear" w:color="auto" w:fill="FFFFFF"/>
+          <w:lang w:val="en-US"/>
+        </w:rPr>
+        <w:t xml:space="preserve"> </w:t>
+      </w:r>
+      <w:r>
+        <w:rPr>
+          <w:szCs w:val="24"/>
+          <w:shd w:val="clear" w:color="auto" w:fill="FFFFFF"/>
+          <w:lang w:val="en-US"/>
+        </w:rPr>
+        <w:t xml:space="preserve">realizează </w:t>
+      </w:r>
+      <w:proofErr w:type="gramStart"/>
+      <w:r>
+        <w:rPr>
+          <w:szCs w:val="24"/>
+          <w:shd w:val="clear" w:color="auto" w:fill="FFFFFF"/>
+          <w:lang w:val="en-US"/>
+        </w:rPr>
+        <w:t>ce</w:t>
+      </w:r>
+      <w:proofErr w:type="gramEnd"/>
+      <w:r>
+        <w:rPr>
+          <w:szCs w:val="24"/>
+          <w:shd w:val="clear" w:color="auto" w:fill="FFFFFF"/>
+          <w:lang w:val="en-US"/>
+        </w:rPr>
+        <w:t xml:space="preserve"> era de aşteptat: ştergerea unei pagini. Ca şi la PUT, autentificarea şi drepturile de acces joacă aici </w:t>
+      </w:r>
+      <w:proofErr w:type="gramStart"/>
+      <w:r>
+        <w:rPr>
+          <w:szCs w:val="24"/>
+          <w:shd w:val="clear" w:color="auto" w:fill="FFFFFF"/>
+          <w:lang w:val="en-US"/>
+        </w:rPr>
+        <w:t>un</w:t>
+      </w:r>
+      <w:proofErr w:type="gramEnd"/>
+      <w:r>
+        <w:rPr>
+          <w:szCs w:val="24"/>
+          <w:shd w:val="clear" w:color="auto" w:fill="FFFFFF"/>
+          <w:lang w:val="en-US"/>
+        </w:rPr>
+        <w:t xml:space="preserve"> rol important. Nu există nici o garanţie asupra succesului operaţiei DELETE, deoarece chiar dacă serverul doreşte </w:t>
+      </w:r>
+      <w:proofErr w:type="gramStart"/>
+      <w:r>
+        <w:rPr>
+          <w:szCs w:val="24"/>
+          <w:shd w:val="clear" w:color="auto" w:fill="FFFFFF"/>
+          <w:lang w:val="en-US"/>
+        </w:rPr>
+        <w:t>să</w:t>
+      </w:r>
+      <w:proofErr w:type="gramEnd"/>
+      <w:r>
+        <w:rPr>
+          <w:szCs w:val="24"/>
+          <w:shd w:val="clear" w:color="auto" w:fill="FFFFFF"/>
+          <w:lang w:val="en-US"/>
+        </w:rPr>
+        <w:t xml:space="preserve"> execute ştergerea, fişierul poate să aibă atribute care să interzică serverului HTTP să îl modifice sau să îl şteargă. </w:t>
+      </w:r>
+    </w:p>
+    <w:p>
+      <w:pPr>
+        <w:spacing w:beforeAutospacing="1" w:afterAutospacing="1" w:line="240" w:lineRule="auto"/>
+        <w:ind w:firstLine="397"/>
+      </w:pPr>
+      <w:r>
+        <w:rPr>
+          <w:szCs w:val="24"/>
+          <w:shd w:val="clear" w:color="auto" w:fill="FFFFFF"/>
+          <w:lang w:val="en-US"/>
+        </w:rPr>
+        <w:t xml:space="preserve">Metoda </w:t>
       </w:r>
       <w:r>
         <w:rPr>
@@ -1575,7 +1578,7 @@
           <w:shd w:val="clear" w:color="auto" w:fill="FFFFFF"/>
           <w:lang w:val="en-US"/>
         </w:rPr>
-        <w:t>TE</w:t>
+        <w:t>TRACE</w:t>
       </w:r>
       <w:r>
         <w:rPr>
@@ -1586,14 +1589,6 @@
         </w:rPr>
         <w:t xml:space="preserve"> </w:t>
       </w:r>
-      <w:r>
-        <w:rPr>
-          <w:szCs w:val="24"/>
-          <w:shd w:val="clear" w:color="auto" w:fill="FFFFFF"/>
-          <w:lang w:val="en-US"/>
-        </w:rPr>
-        <w:t xml:space="preserve">realizează </w:t>
-      </w:r>
       <w:proofErr w:type="gramStart"/>
       <w:r>
         <w:rPr>
@@ -1601,7 +1596,7 @@
           <w:shd w:val="clear" w:color="auto" w:fill="FFFFFF"/>
           <w:lang w:val="en-US"/>
         </w:rPr>
-        <w:t>ce</w:t>
+        <w:t>este</w:t>
       </w:r>
       <w:proofErr w:type="gramEnd"/>
       <w:r>
@@ -1610,7 +1605,7 @@
           <w:shd w:val="clear" w:color="auto" w:fill="FFFFFF"/>
           <w:lang w:val="en-US"/>
         </w:rPr>
-        <w:t xml:space="preserve"> era de aşteptat: ştergerea unei pagini. Ca şi la PUT, autentificarea şi drepturile de acces joacă aici </w:t>
+        <w:t xml:space="preserve"> pentru verificarea corectitudinii. Ea cere serverului </w:t>
       </w:r>
       <w:proofErr w:type="gramStart"/>
       <w:r>
@@ -1619,7 +1614,7 @@
           <w:shd w:val="clear" w:color="auto" w:fill="FFFFFF"/>
           <w:lang w:val="en-US"/>
         </w:rPr>
-        <w:t>un</w:t>
+        <w:t>să</w:t>
       </w:r>
       <w:proofErr w:type="gramEnd"/>
       <w:r>
@@ -1628,7 +1623,7 @@
           <w:shd w:val="clear" w:color="auto" w:fill="FFFFFF"/>
           <w:lang w:val="en-US"/>
         </w:rPr>
-        <w:t xml:space="preserve"> rol important. Nu există nici o garanţie asupra succesului operaţiei DELETE, deoarece chiar dacă serverul doreşte </w:t>
+        <w:t xml:space="preserve"> trimită înapoi cererea. Această metodă </w:t>
       </w:r>
       <w:proofErr w:type="gramStart"/>
       <w:r>
@@ -1637,7 +1632,7 @@
           <w:shd w:val="clear" w:color="auto" w:fill="FFFFFF"/>
           <w:lang w:val="en-US"/>
         </w:rPr>
-        <w:t>să</w:t>
+        <w:t>este</w:t>
       </w:r>
       <w:proofErr w:type="gramEnd"/>
       <w:r>
@@ -1646,15 +1641,7 @@
           <w:shd w:val="clear" w:color="auto" w:fill="FFFFFF"/>
           <w:lang w:val="en-US"/>
         </w:rPr>
-        <w:t xml:space="preserve"> execute ştergere</w:t>
-      </w:r>
-      <w:r>
-        <w:rPr>
-          <w:szCs w:val="24"/>
-          <w:shd w:val="clear" w:color="auto" w:fill="FFFFFF"/>
-          <w:lang w:val="en-US"/>
-        </w:rPr>
-        <w:t xml:space="preserve">a, fişierul poate să aibă atribute care să interzică serverului HTTP să îl modifice sau să îl şteargă. </w:t>
+        <w:t xml:space="preserve"> utilă când cererile nu sunt procesate corect şi clientul vrea să ştie ce fel de cerere a ajuns de fapt la server. </w:t>
       </w:r>
     </w:p>
     <w:p>
@@ -1678,78 +1665,51 @@
           <w:shd w:val="clear" w:color="auto" w:fill="FFFFFF"/>
           <w:lang w:val="en-US"/>
         </w:rPr>
-        <w:t>TRACE</w:t>
-      </w:r>
-      <w:r>
-        <w:rPr>
-          <w:b/>
+        <w:t>CONNECT</w:t>
+      </w:r>
+      <w:r>
+        <w:rPr>
+          <w:szCs w:val="24"/>
+          <w:shd w:val="clear" w:color="auto" w:fill="FFFFFF"/>
+          <w:lang w:val="en-US"/>
+        </w:rPr>
+        <w:t xml:space="preserve"> nu </w:t>
+      </w:r>
+      <w:proofErr w:type="gramStart"/>
+      <w:r>
+        <w:rPr>
+          <w:szCs w:val="24"/>
+          <w:shd w:val="clear" w:color="auto" w:fill="FFFFFF"/>
+          <w:lang w:val="en-US"/>
+        </w:rPr>
+        <w:t>este</w:t>
+      </w:r>
+      <w:proofErr w:type="gramEnd"/>
+      <w:r>
+        <w:rPr>
+          <w:szCs w:val="24"/>
+          <w:shd w:val="clear" w:color="auto" w:fill="FFFFFF"/>
+          <w:lang w:val="en-US"/>
+        </w:rPr>
+        <w:t xml:space="preserve"> utilizată în prezent. </w:t>
+      </w:r>
+      <w:proofErr w:type="gramStart"/>
+      <w:r>
+        <w:rPr>
+          <w:szCs w:val="24"/>
+          <w:shd w:val="clear" w:color="auto" w:fill="FFFFFF"/>
+          <w:lang w:val="en-US"/>
+        </w:rPr>
+        <w:t>Este rezervată pentru utilizări ulterioare.</w:t>
+      </w:r>
+      <w:proofErr w:type="gramEnd"/>
+      <w:r>
+        <w:rPr>
           <w:szCs w:val="24"/>
           <w:shd w:val="clear" w:color="auto" w:fill="FFFFFF"/>
           <w:lang w:val="en-US"/>
         </w:rPr>
         <w:t xml:space="preserve"> </w:t>
-      </w:r>
-      <w:proofErr w:type="gramStart"/>
-      <w:r>
-        <w:rPr>
-          <w:szCs w:val="24"/>
-          <w:shd w:val="clear" w:color="auto" w:fill="FFFFFF"/>
-          <w:lang w:val="en-US"/>
-        </w:rPr>
-        <w:t>este</w:t>
-      </w:r>
-      <w:proofErr w:type="gramEnd"/>
-      <w:r>
-        <w:rPr>
-          <w:szCs w:val="24"/>
-          <w:shd w:val="clear" w:color="auto" w:fill="FFFFFF"/>
-          <w:lang w:val="en-US"/>
-        </w:rPr>
-        <w:t xml:space="preserve"> pentru verificarea corectitudinii. Ea cere serverului </w:t>
-      </w:r>
-      <w:proofErr w:type="gramStart"/>
-      <w:r>
-        <w:rPr>
-          <w:szCs w:val="24"/>
-          <w:shd w:val="clear" w:color="auto" w:fill="FFFFFF"/>
-          <w:lang w:val="en-US"/>
-        </w:rPr>
-        <w:t>să</w:t>
-      </w:r>
-      <w:proofErr w:type="gramEnd"/>
-      <w:r>
-        <w:rPr>
-          <w:szCs w:val="24"/>
-          <w:shd w:val="clear" w:color="auto" w:fill="FFFFFF"/>
-          <w:lang w:val="en-US"/>
-        </w:rPr>
-        <w:t xml:space="preserve"> trimită înapoi cererea. Această metodă </w:t>
-      </w:r>
-      <w:proofErr w:type="gramStart"/>
-      <w:r>
-        <w:rPr>
-          <w:szCs w:val="24"/>
-          <w:shd w:val="clear" w:color="auto" w:fill="FFFFFF"/>
-          <w:lang w:val="en-US"/>
-        </w:rPr>
-        <w:t>este</w:t>
-      </w:r>
-      <w:proofErr w:type="gramEnd"/>
-      <w:r>
-        <w:rPr>
-          <w:szCs w:val="24"/>
-          <w:shd w:val="clear" w:color="auto" w:fill="FFFFFF"/>
-          <w:lang w:val="en-US"/>
-        </w:rPr>
-        <w:t xml:space="preserve"> utilă când cererile nu sunt proce</w:t>
-      </w:r>
-      <w:r>
-        <w:rPr>
-          <w:szCs w:val="24"/>
-          <w:shd w:val="clear" w:color="auto" w:fill="FFFFFF"/>
-          <w:lang w:val="en-US"/>
-        </w:rPr>
-        <w:t xml:space="preserve">sate corect şi clientul vrea să ştie ce fel de cerere a ajuns de fapt la server. </w:t>
       </w:r>
     </w:p>
     <w:p>
@@ -1773,15 +1733,15 @@
           <w:shd w:val="clear" w:color="auto" w:fill="FFFFFF"/>
           <w:lang w:val="en-US"/>
         </w:rPr>
-        <w:t>CONNECT</w:t>
-      </w:r>
-      <w:r>
-        <w:rPr>
-          <w:szCs w:val="24"/>
-          <w:shd w:val="clear" w:color="auto" w:fill="FFFFFF"/>
-          <w:lang w:val="en-US"/>
-        </w:rPr>
-        <w:t xml:space="preserve"> nu </w:t>
+        <w:t>OPTIONS</w:t>
+      </w:r>
+      <w:r>
+        <w:rPr>
+          <w:szCs w:val="24"/>
+          <w:shd w:val="clear" w:color="auto" w:fill="FFFFFF"/>
+          <w:lang w:val="en-US"/>
+        </w:rPr>
+        <w:t xml:space="preserve"> asigură o modalitate pentru client de </w:t>
       </w:r>
       <w:proofErr w:type="gramStart"/>
       <w:r>
@@ -1790,6 +1750,74 @@
           <w:shd w:val="clear" w:color="auto" w:fill="FFFFFF"/>
           <w:lang w:val="en-US"/>
         </w:rPr>
+        <w:t>a</w:t>
+      </w:r>
+      <w:proofErr w:type="gramEnd"/>
+      <w:r>
+        <w:rPr>
+          <w:szCs w:val="24"/>
+          <w:shd w:val="clear" w:color="auto" w:fill="FFFFFF"/>
+          <w:lang w:val="en-US"/>
+        </w:rPr>
+        <w:t xml:space="preserve"> interoga serverul despre proprietăţile acestuia sau despre cele ale unui anumit fişier.</w:t>
+      </w:r>
+    </w:p>
+    <w:p>
+      <w:pPr>
+        <w:spacing w:beforeAutospacing="1" w:afterAutospacing="1" w:line="240" w:lineRule="auto"/>
+        <w:ind w:firstLine="397"/>
+      </w:pPr>
+      <w:r>
+        <w:rPr>
+          <w:szCs w:val="24"/>
+          <w:shd w:val="clear" w:color="auto" w:fill="FFFFFF"/>
+          <w:lang w:val="en-US"/>
+        </w:rPr>
+        <w:t xml:space="preserve">Fiecare cerere obţine </w:t>
+      </w:r>
+      <w:proofErr w:type="gramStart"/>
+      <w:r>
+        <w:rPr>
+          <w:szCs w:val="24"/>
+          <w:shd w:val="clear" w:color="auto" w:fill="FFFFFF"/>
+          <w:lang w:val="en-US"/>
+        </w:rPr>
+        <w:t>un</w:t>
+      </w:r>
+      <w:proofErr w:type="gramEnd"/>
+      <w:r>
+        <w:rPr>
+          <w:szCs w:val="24"/>
+          <w:shd w:val="clear" w:color="auto" w:fill="FFFFFF"/>
+          <w:lang w:val="en-US"/>
+        </w:rPr>
+        <w:t xml:space="preserve"> răspuns ce constă din linia de stare şi posibile informaţii suplimentare (de exemplu, o parte sau toată pagina Web). Linia de stare conţine </w:t>
+      </w:r>
+      <w:proofErr w:type="gramStart"/>
+      <w:r>
+        <w:rPr>
+          <w:szCs w:val="24"/>
+          <w:shd w:val="clear" w:color="auto" w:fill="FFFFFF"/>
+          <w:lang w:val="en-US"/>
+        </w:rPr>
+        <w:t>un</w:t>
+      </w:r>
+      <w:proofErr w:type="gramEnd"/>
+      <w:r>
+        <w:rPr>
+          <w:szCs w:val="24"/>
+          <w:shd w:val="clear" w:color="auto" w:fill="FFFFFF"/>
+          <w:lang w:val="en-US"/>
+        </w:rPr>
+        <w:t xml:space="preserve"> cod de stare de trei cifre, indicând dacă cererea a fost satisfăcută şi dacă nu, cauza. Prima cifră </w:t>
+      </w:r>
+      <w:proofErr w:type="gramStart"/>
+      <w:r>
+        <w:rPr>
+          <w:szCs w:val="24"/>
+          <w:shd w:val="clear" w:color="auto" w:fill="FFFFFF"/>
+          <w:lang w:val="en-US"/>
+        </w:rPr>
         <w:t>este</w:t>
       </w:r>
       <w:proofErr w:type="gramEnd"/>
@@ -1799,8 +1827,14 @@
           <w:shd w:val="clear" w:color="auto" w:fill="FFFFFF"/>
           <w:lang w:val="en-US"/>
         </w:rPr>
-        <w:t xml:space="preserve"> utilizată în prezent. </w:t>
-      </w:r>
+        <w:t xml:space="preserve"> utilizată pentru împărţirea răspunsurilor în cinci mari grupuri, ca în Fig.2. </w:t>
+      </w:r>
+    </w:p>
+    <w:p>
+      <w:pPr>
+        <w:spacing w:beforeAutospacing="1" w:afterAutospacing="1" w:line="240" w:lineRule="auto"/>
+        <w:ind w:firstLine="397"/>
+      </w:pPr>
       <w:proofErr w:type="gramStart"/>
       <w:r>
         <w:rPr>
@@ -1808,7 +1842,7 @@
           <w:shd w:val="clear" w:color="auto" w:fill="FFFFFF"/>
           <w:lang w:val="en-US"/>
         </w:rPr>
-        <w:t>Este rezervată pentru utilizări ulterioare.</w:t>
+        <w:t>Codurile 1xx sunt utilizate în practică foarte rar.</w:t>
       </w:r>
       <w:proofErr w:type="gramEnd"/>
       <w:r>
@@ -1817,7 +1851,43 @@
           <w:shd w:val="clear" w:color="auto" w:fill="FFFFFF"/>
           <w:lang w:val="en-US"/>
         </w:rPr>
-        <w:t xml:space="preserve"> </w:t>
+        <w:t xml:space="preserve"> Codurile 2xx indică tratarea cu succes a cererii şi conţinutul (dacă există) </w:t>
+      </w:r>
+      <w:proofErr w:type="gramStart"/>
+      <w:r>
+        <w:rPr>
+          <w:szCs w:val="24"/>
+          <w:shd w:val="clear" w:color="auto" w:fill="FFFFFF"/>
+          <w:lang w:val="en-US"/>
+        </w:rPr>
+        <w:t>este</w:t>
+      </w:r>
+      <w:proofErr w:type="gramEnd"/>
+      <w:r>
+        <w:rPr>
+          <w:szCs w:val="24"/>
+          <w:shd w:val="clear" w:color="auto" w:fill="FFFFFF"/>
+          <w:lang w:val="en-US"/>
+        </w:rPr>
+        <w:t xml:space="preserve"> returnat. Codurile 3xx spun clientului </w:t>
+      </w:r>
+      <w:proofErr w:type="gramStart"/>
+      <w:r>
+        <w:rPr>
+          <w:szCs w:val="24"/>
+          <w:shd w:val="clear" w:color="auto" w:fill="FFFFFF"/>
+          <w:lang w:val="en-US"/>
+        </w:rPr>
+        <w:t>să</w:t>
+      </w:r>
+      <w:proofErr w:type="gramEnd"/>
+      <w:r>
+        <w:rPr>
+          <w:szCs w:val="24"/>
+          <w:shd w:val="clear" w:color="auto" w:fill="FFFFFF"/>
+          <w:lang w:val="en-US"/>
+        </w:rPr>
+        <w:t xml:space="preserve"> caute în altă parte, prin folosirea unui URL diferit, sau în propria memorie ascunsă. </w:t>
       </w:r>
     </w:p>
     <w:p>
@@ -1825,32 +1895,6 @@
         <w:spacing w:beforeAutospacing="1" w:afterAutospacing="1" w:line="240" w:lineRule="auto"/>
         <w:ind w:firstLine="397"/>
       </w:pPr>
-      <w:r>
-        <w:rPr>
-          <w:szCs w:val="24"/>
-          <w:shd w:val="clear" w:color="auto" w:fill="FFFFFF"/>
-          <w:lang w:val="en-US"/>
-        </w:rPr>
-        <w:t xml:space="preserve">Metoda </w:t>
-      </w:r>
-      <w:r>
-        <w:rPr>
-          <w:b/>
-          <w:i/>
-          <w:szCs w:val="24"/>
-          <w:shd w:val="clear" w:color="auto" w:fill="FFFFFF"/>
-          <w:lang w:val="en-US"/>
-        </w:rPr>
-        <w:t>OPTIONS</w:t>
-      </w:r>
-      <w:r>
-        <w:rPr>
-          <w:szCs w:val="24"/>
-          <w:shd w:val="clear" w:color="auto" w:fill="FFFFFF"/>
-          <w:lang w:val="en-US"/>
-        </w:rPr>
-        <w:t xml:space="preserve"> asigură o modalitate pentru client de </w:t>
-      </w:r>
       <w:proofErr w:type="gramStart"/>
       <w:r>
         <w:rPr>
@@ -1858,191 +1902,7 @@
           <w:shd w:val="clear" w:color="auto" w:fill="FFFFFF"/>
           <w:lang w:val="en-US"/>
         </w:rPr>
-        <w:t>a</w:t>
-      </w:r>
-      <w:proofErr w:type="gramEnd"/>
-      <w:r>
-        <w:rPr>
-          <w:szCs w:val="24"/>
-          <w:shd w:val="clear" w:color="auto" w:fill="FFFFFF"/>
-          <w:lang w:val="en-US"/>
-        </w:rPr>
-        <w:t xml:space="preserve"> interoga serverul despre prop</w:t>
-      </w:r>
-      <w:r>
-        <w:rPr>
-          <w:szCs w:val="24"/>
-          <w:shd w:val="clear" w:color="auto" w:fill="FFFFFF"/>
-          <w:lang w:val="en-US"/>
-        </w:rPr>
-        <w:t>rietăţile acestuia sau despre cele ale unui anumit fişier.</w:t>
-      </w:r>
-    </w:p>
-    <w:p>
-      <w:pPr>
-        <w:spacing w:beforeAutospacing="1" w:afterAutospacing="1" w:line="240" w:lineRule="auto"/>
-        <w:ind w:firstLine="397"/>
-      </w:pPr>
-      <w:r>
-        <w:rPr>
-          <w:szCs w:val="24"/>
-          <w:shd w:val="clear" w:color="auto" w:fill="FFFFFF"/>
-          <w:lang w:val="en-US"/>
-        </w:rPr>
-        <w:t xml:space="preserve">Fiecare cerere obţine </w:t>
-      </w:r>
-      <w:proofErr w:type="gramStart"/>
-      <w:r>
-        <w:rPr>
-          <w:szCs w:val="24"/>
-          <w:shd w:val="clear" w:color="auto" w:fill="FFFFFF"/>
-          <w:lang w:val="en-US"/>
-        </w:rPr>
-        <w:t>un</w:t>
-      </w:r>
-      <w:proofErr w:type="gramEnd"/>
-      <w:r>
-        <w:rPr>
-          <w:szCs w:val="24"/>
-          <w:shd w:val="clear" w:color="auto" w:fill="FFFFFF"/>
-          <w:lang w:val="en-US"/>
-        </w:rPr>
-        <w:t xml:space="preserve"> răspuns ce constă din linia de stare şi posibile informaţii suplimentare (de exemplu, o parte sau toată pagina Web). Linia de stare conţine </w:t>
-      </w:r>
-      <w:proofErr w:type="gramStart"/>
-      <w:r>
-        <w:rPr>
-          <w:szCs w:val="24"/>
-          <w:shd w:val="clear" w:color="auto" w:fill="FFFFFF"/>
-          <w:lang w:val="en-US"/>
-        </w:rPr>
-        <w:t>un</w:t>
-      </w:r>
-      <w:proofErr w:type="gramEnd"/>
-      <w:r>
-        <w:rPr>
-          <w:szCs w:val="24"/>
-          <w:shd w:val="clear" w:color="auto" w:fill="FFFFFF"/>
-          <w:lang w:val="en-US"/>
-        </w:rPr>
-        <w:t xml:space="preserve"> cod de stare de trei cifre, i</w:t>
-      </w:r>
-      <w:r>
-        <w:rPr>
-          <w:szCs w:val="24"/>
-          <w:shd w:val="clear" w:color="auto" w:fill="FFFFFF"/>
-          <w:lang w:val="en-US"/>
-        </w:rPr>
-        <w:t xml:space="preserve">ndicând dacă cererea a fost satisfăcută şi dacă nu, cauza. Prima cifră </w:t>
-      </w:r>
-      <w:proofErr w:type="gramStart"/>
-      <w:r>
-        <w:rPr>
-          <w:szCs w:val="24"/>
-          <w:shd w:val="clear" w:color="auto" w:fill="FFFFFF"/>
-          <w:lang w:val="en-US"/>
-        </w:rPr>
-        <w:t>este</w:t>
-      </w:r>
-      <w:proofErr w:type="gramEnd"/>
-      <w:r>
-        <w:rPr>
-          <w:szCs w:val="24"/>
-          <w:shd w:val="clear" w:color="auto" w:fill="FFFFFF"/>
-          <w:lang w:val="en-US"/>
-        </w:rPr>
-        <w:t xml:space="preserve"> utilizată pentru împărţirea răspunsurilor în cinci mari grupuri, ca în Fig.2. </w:t>
-      </w:r>
-    </w:p>
-    <w:p>
-      <w:pPr>
-        <w:spacing w:beforeAutospacing="1" w:afterAutospacing="1" w:line="240" w:lineRule="auto"/>
-        <w:ind w:firstLine="397"/>
-      </w:pPr>
-      <w:proofErr w:type="gramStart"/>
-      <w:r>
-        <w:rPr>
-          <w:szCs w:val="24"/>
-          <w:shd w:val="clear" w:color="auto" w:fill="FFFFFF"/>
-          <w:lang w:val="en-US"/>
-        </w:rPr>
-        <w:t>Codurile 1xx sunt utilizate în practică foarte rar.</w:t>
-      </w:r>
-      <w:proofErr w:type="gramEnd"/>
-      <w:r>
-        <w:rPr>
-          <w:szCs w:val="24"/>
-          <w:shd w:val="clear" w:color="auto" w:fill="FFFFFF"/>
-          <w:lang w:val="en-US"/>
-        </w:rPr>
-        <w:t xml:space="preserve"> Codurile 2xx indică tratarea cu succes a cererii </w:t>
-      </w:r>
-      <w:r>
-        <w:rPr>
-          <w:szCs w:val="24"/>
-          <w:shd w:val="clear" w:color="auto" w:fill="FFFFFF"/>
-          <w:lang w:val="en-US"/>
-        </w:rPr>
-        <w:t xml:space="preserve">şi conţinutul (dacă există) </w:t>
-      </w:r>
-      <w:proofErr w:type="gramStart"/>
-      <w:r>
-        <w:rPr>
-          <w:szCs w:val="24"/>
-          <w:shd w:val="clear" w:color="auto" w:fill="FFFFFF"/>
-          <w:lang w:val="en-US"/>
-        </w:rPr>
-        <w:t>este</w:t>
-      </w:r>
-      <w:proofErr w:type="gramEnd"/>
-      <w:r>
-        <w:rPr>
-          <w:szCs w:val="24"/>
-          <w:shd w:val="clear" w:color="auto" w:fill="FFFFFF"/>
-          <w:lang w:val="en-US"/>
-        </w:rPr>
-        <w:t xml:space="preserve"> returnat. Codurile 3xx spun clientului </w:t>
-      </w:r>
-      <w:proofErr w:type="gramStart"/>
-      <w:r>
-        <w:rPr>
-          <w:szCs w:val="24"/>
-          <w:shd w:val="clear" w:color="auto" w:fill="FFFFFF"/>
-          <w:lang w:val="en-US"/>
-        </w:rPr>
-        <w:t>să</w:t>
-      </w:r>
-      <w:proofErr w:type="gramEnd"/>
-      <w:r>
-        <w:rPr>
-          <w:szCs w:val="24"/>
-          <w:shd w:val="clear" w:color="auto" w:fill="FFFFFF"/>
-          <w:lang w:val="en-US"/>
-        </w:rPr>
-        <w:t xml:space="preserve"> caute în altă parte, prin folosirea unui URL diferit, sau în propria memorie ascunsă. </w:t>
-      </w:r>
-    </w:p>
-    <w:p>
-      <w:pPr>
-        <w:spacing w:beforeAutospacing="1" w:afterAutospacing="1" w:line="240" w:lineRule="auto"/>
-        <w:ind w:firstLine="397"/>
-      </w:pPr>
-      <w:proofErr w:type="gramStart"/>
-      <w:r>
-        <w:rPr>
-          <w:szCs w:val="24"/>
-          <w:shd w:val="clear" w:color="auto" w:fill="FFFFFF"/>
-          <w:lang w:val="en-US"/>
-        </w:rPr>
-        <w:t>Codurile 4xx indică insuccesul cererii din cauza unei erori la client, precum o cerere invalid</w:t>
-      </w:r>
-      <w:r>
-        <w:rPr>
-          <w:szCs w:val="24"/>
-          <w:shd w:val="clear" w:color="auto" w:fill="FFFFFF"/>
-          <w:lang w:val="en-US"/>
-        </w:rPr>
-        <w:t>ă sau o pagină inexistentă.</w:t>
+        <w:t>Codurile 4xx indică insuccesul cererii din cauza unei erori la client, precum o cerere invalidă sau o pagină inexistentă.</w:t>
       </w:r>
       <w:proofErr w:type="gramEnd"/>
       <w:r>
@@ -2154,13 +2014,25 @@
       <w:pPr>
         <w:spacing w:beforeAutospacing="1" w:afterAutospacing="1" w:line="240" w:lineRule="auto"/>
         <w:ind w:firstLine="397"/>
-      </w:pPr>
-      <w:r>
         <w:rPr>
           <w:b/>
           <w:szCs w:val="24"/>
           <w:lang w:val="en-US"/>
         </w:rPr>
+      </w:pPr>
+    </w:p>
+    <w:p>
+      <w:pPr>
+        <w:spacing w:beforeAutospacing="1" w:afterAutospacing="1" w:line="240" w:lineRule="auto"/>
+        <w:ind w:firstLine="397"/>
+      </w:pPr>
+      <w:r>
+        <w:rPr>
+          <w:b/>
+          <w:szCs w:val="24"/>
+          <w:lang w:val="en-US"/>
+        </w:rPr>
+        <w:lastRenderedPageBreak/>
         <w:t xml:space="preserve">1.3 Antete de mesaje </w:t>
       </w:r>
     </w:p>
@@ -2175,7 +2047,6 @@
           <w:szCs w:val="24"/>
           <w:lang w:val="en-US"/>
         </w:rPr>
-        <w:lastRenderedPageBreak/>
         <w:t>Linia de cerere (de exemplu linia cu metoda GET) poate fi urmată de linii adiţionale cu mai multe informaţii.</w:t>
       </w:r>
       <w:proofErr w:type="gramEnd"/>
@@ -2224,14 +2095,7 @@
           <w:szCs w:val="24"/>
           <w:lang w:val="en-US"/>
         </w:rPr>
-        <w:t>Răspunsurile pot avea de as</w:t>
-      </w:r>
-      <w:r>
-        <w:rPr>
-          <w:szCs w:val="24"/>
-          <w:lang w:val="en-US"/>
-        </w:rPr>
-        <w:t>emenea antete de răspuns.</w:t>
+        <w:t>Răspunsurile pot avea de asemenea antete de răspuns.</w:t>
       </w:r>
       <w:proofErr w:type="gramEnd"/>
       <w:r>
@@ -2435,14 +2299,7 @@
           <w:szCs w:val="24"/>
           <w:lang w:val="en-US"/>
         </w:rPr>
-        <w:t xml:space="preserve"> este dispus clientul să accepte în cazul în car</w:t>
-      </w:r>
-      <w:r>
-        <w:rPr>
-          <w:szCs w:val="24"/>
-          <w:lang w:val="en-US"/>
-        </w:rPr>
-        <w:t xml:space="preserve">e acesta are un repertoriu limitat despre ceea ce este acceptabil. Primul antet specifică </w:t>
+        <w:t xml:space="preserve"> este dispus clientul să accepte în cazul în care acesta are un repertoriu limitat despre ceea ce este acceptabil. Primul antet specifică </w:t>
       </w:r>
       <w:proofErr w:type="gramStart"/>
       <w:r>
@@ -2488,14 +2345,7 @@
           <w:szCs w:val="24"/>
           <w:lang w:val="en-US"/>
         </w:rPr>
-        <w:t xml:space="preserve">Al treilea se referă la metode </w:t>
-      </w:r>
-      <w:r>
-        <w:rPr>
-          <w:szCs w:val="24"/>
-          <w:lang w:val="en-US"/>
-        </w:rPr>
-        <w:t>de compresie (de exemplu, gzip).</w:t>
+        <w:t>Al treilea se referă la metode de compresie (de exemplu, gzip).</w:t>
       </w:r>
       <w:proofErr w:type="gramEnd"/>
       <w:r>
@@ -2535,14 +2385,7 @@
           <w:szCs w:val="24"/>
           <w:lang w:val="en-US"/>
         </w:rPr>
-        <w:t xml:space="preserve"> aleagă, el poate utiliza această informaţie pentru a furniza clientului pagina pe care o caută. Dacă nu poate</w:t>
-      </w:r>
-      <w:r>
-        <w:rPr>
-          <w:szCs w:val="24"/>
-          <w:lang w:val="en-US"/>
-        </w:rPr>
-        <w:t xml:space="preserve"> satisface cererea, </w:t>
+        <w:t xml:space="preserve"> aleagă, el poate utiliza această informaţie pentru a furniza clientului pagina pe care o caută. Dacă nu poate satisface cererea, </w:t>
       </w:r>
       <w:proofErr w:type="gramStart"/>
       <w:r>
@@ -2627,14 +2470,7 @@
           <w:szCs w:val="24"/>
           <w:lang w:val="en-US"/>
         </w:rPr>
-        <w:t xml:space="preserve"> obligatoriu. Este utilizat deoarece anumite adrese IP pot servi mai multe nume de DNS şi serverul are nevoie de o anum</w:t>
-      </w:r>
-      <w:r>
-        <w:rPr>
-          <w:szCs w:val="24"/>
-          <w:lang w:val="en-US"/>
-        </w:rPr>
-        <w:t xml:space="preserve">ită modalitate de a spune cărui calculator să-i trimită cererea. </w:t>
+        <w:t xml:space="preserve"> obligatoriu. Este utilizat deoarece anumite adrese IP pot servi mai multe nume de DNS şi serverul are nevoie de o anumită modalitate de a spune cărui calculator să-i trimită cererea. </w:t>
       </w:r>
     </w:p>
     <w:p>
@@ -2710,14 +2546,7 @@
           <w:szCs w:val="24"/>
           <w:lang w:val="en-US"/>
         </w:rPr>
-        <w:t xml:space="preserve"> utilizat în acest scop</w:t>
-      </w:r>
-      <w:r>
-        <w:rPr>
-          <w:szCs w:val="24"/>
-          <w:lang w:val="en-US"/>
-        </w:rPr>
-        <w:t xml:space="preserve">. </w:t>
+        <w:t xml:space="preserve"> utilizat în acest scop. </w:t>
       </w:r>
     </w:p>
     <w:p>
@@ -2762,50 +2591,6 @@
           <w:lang w:val="en-US"/>
         </w:rPr>
         <w:t xml:space="preserve"> utilizat de clienţi pentru a întoarce serverului un cookie care a fost anterior trimis de o maşină aflată în domeniul serverului. </w:t>
-      </w:r>
-    </w:p>
-    <w:p>
-      <w:pPr>
-        <w:spacing w:beforeAutospacing="1" w:afterAutospacing="1" w:line="240" w:lineRule="auto"/>
-        <w:ind w:firstLine="397"/>
-      </w:pPr>
-      <w:r>
-        <w:rPr>
-          <w:szCs w:val="24"/>
-          <w:lang w:val="en-US"/>
-        </w:rPr>
-        <w:t xml:space="preserve">Antetul </w:t>
-      </w:r>
-      <w:r>
-        <w:rPr>
-          <w:i/>
-          <w:szCs w:val="24"/>
-          <w:lang w:val="en-US"/>
-        </w:rPr>
-        <w:t xml:space="preserve">Date </w:t>
-      </w:r>
-      <w:r>
-        <w:rPr>
-          <w:szCs w:val="24"/>
-          <w:lang w:val="en-US"/>
-        </w:rPr>
-        <w:t xml:space="preserve">poate fi utilizat în ambele sensuri şi conţine ora şi data </w:t>
-      </w:r>
-      <w:proofErr w:type="gramStart"/>
-      <w:r>
-        <w:rPr>
-          <w:szCs w:val="24"/>
-          <w:lang w:val="en-US"/>
-        </w:rPr>
-        <w:t>la care</w:t>
-      </w:r>
-      <w:proofErr w:type="gramEnd"/>
-      <w:r>
-        <w:rPr>
-          <w:szCs w:val="24"/>
-          <w:lang w:val="en-US"/>
-        </w:rPr>
-        <w:t xml:space="preserve"> a fost trimis mesajul.</w:t>
       </w:r>
     </w:p>
     <w:p>
@@ -2827,6 +2612,50 @@
           <w:szCs w:val="24"/>
           <w:lang w:val="en-US"/>
         </w:rPr>
+        <w:t xml:space="preserve">Date </w:t>
+      </w:r>
+      <w:r>
+        <w:rPr>
+          <w:szCs w:val="24"/>
+          <w:lang w:val="en-US"/>
+        </w:rPr>
+        <w:t xml:space="preserve">poate fi utilizat în ambele sensuri şi conţine ora şi data </w:t>
+      </w:r>
+      <w:proofErr w:type="gramStart"/>
+      <w:r>
+        <w:rPr>
+          <w:szCs w:val="24"/>
+          <w:lang w:val="en-US"/>
+        </w:rPr>
+        <w:t>la care</w:t>
+      </w:r>
+      <w:proofErr w:type="gramEnd"/>
+      <w:r>
+        <w:rPr>
+          <w:szCs w:val="24"/>
+          <w:lang w:val="en-US"/>
+        </w:rPr>
+        <w:t xml:space="preserve"> a fost trimis mesajul.</w:t>
+      </w:r>
+    </w:p>
+    <w:p>
+      <w:pPr>
+        <w:spacing w:beforeAutospacing="1" w:afterAutospacing="1" w:line="240" w:lineRule="auto"/>
+        <w:ind w:firstLine="397"/>
+      </w:pPr>
+      <w:r>
+        <w:rPr>
+          <w:szCs w:val="24"/>
+          <w:lang w:val="en-US"/>
+        </w:rPr>
+        <w:t xml:space="preserve">Antetul </w:t>
+      </w:r>
+      <w:r>
+        <w:rPr>
+          <w:i/>
+          <w:szCs w:val="24"/>
+          <w:lang w:val="en-US"/>
+        </w:rPr>
         <w:t>Upgrade</w:t>
       </w:r>
       <w:r>
@@ -2879,14 +2708,7 @@
           <w:szCs w:val="24"/>
           <w:lang w:val="en-US"/>
         </w:rPr>
-        <w:t xml:space="preserve">Acum am </w:t>
-      </w:r>
-      <w:r>
-        <w:rPr>
-          <w:szCs w:val="24"/>
-          <w:lang w:val="en-US"/>
-        </w:rPr>
-        <w:t xml:space="preserve">ajuns la antetele utilizate exclusiv de către server în răspunsul cererilor. Primul, </w:t>
+        <w:t xml:space="preserve">Acum am ajuns la antetele utilizate exclusiv de către server în răspunsul cererilor. Primul, </w:t>
       </w:r>
       <w:r>
         <w:rPr>
@@ -2961,14 +2783,7 @@
           <w:szCs w:val="24"/>
           <w:lang w:val="en-US"/>
         </w:rPr>
-        <w:t xml:space="preserve"> descrie propr</w:t>
-      </w:r>
-      <w:r>
-        <w:rPr>
-          <w:szCs w:val="24"/>
-          <w:lang w:val="en-US"/>
-        </w:rPr>
-        <w:t xml:space="preserve">ietăţile paginii pe care o transmite. </w:t>
+        <w:t xml:space="preserve"> descrie proprietăţile paginii pe care o transmite. </w:t>
       </w:r>
     </w:p>
     <w:p>
@@ -3058,14 +2873,7 @@
           <w:szCs w:val="24"/>
           <w:lang w:val="en-US"/>
         </w:rPr>
-        <w:t xml:space="preserve"> utilizat de server pentru a informa clientul că ar tre</w:t>
-      </w:r>
-      <w:r>
-        <w:rPr>
-          <w:szCs w:val="24"/>
-          <w:lang w:val="en-US"/>
-        </w:rPr>
-        <w:t xml:space="preserve">bui să utilizeze un alt URL. </w:t>
+        <w:t xml:space="preserve"> utilizat de server pentru a informa clientul că ar trebui să utilizeze un alt URL. </w:t>
       </w:r>
       <w:proofErr w:type="gramStart"/>
       <w:r>
@@ -3081,14 +2889,7 @@
           <w:szCs w:val="24"/>
           <w:lang w:val="en-US"/>
         </w:rPr>
-        <w:t xml:space="preserve"> Este de asemenea utilizată pentru companiile care au o pagină de Web pr</w:t>
-      </w:r>
-      <w:r>
-        <w:rPr>
-          <w:szCs w:val="24"/>
-          <w:lang w:val="en-US"/>
-        </w:rPr>
-        <w:t xml:space="preserve">incipală în domeniul com, dar care redirecţionează clienţii la o pagină naţională sau regională în funcţie de adresa lor IP sau limba preferată. </w:t>
+        <w:t xml:space="preserve"> Este de asemenea utilizată pentru companiile care au o pagină de Web principală în domeniul com, dar care redirecţionează clienţii la o pagină naţională sau regională în funcţie de adresa lor IP sau limba preferată. </w:t>
       </w:r>
     </w:p>
     <w:p>
@@ -3125,14 +2926,7 @@
           <w:szCs w:val="24"/>
           <w:lang w:val="en-US"/>
         </w:rPr>
-        <w:t>Unele servere acceptă cereri în</w:t>
-      </w:r>
-      <w:r>
-        <w:rPr>
-          <w:szCs w:val="24"/>
-          <w:lang w:val="en-US"/>
-        </w:rPr>
-        <w:t xml:space="preserve"> anumite intervale de octeţi, astfel că pagina poate fi citită în mai multe unităţi mai mici.</w:t>
+        <w:t>Unele servere acceptă cereri în anumite intervale de octeţi, astfel că pagina poate fi citită în mai multe unităţi mai mici.</w:t>
       </w:r>
       <w:proofErr w:type="gramEnd"/>
       <w:r>
@@ -3196,15 +2990,7 @@
           <w:shd w:val="clear" w:color="auto" w:fill="FFFFFF"/>
           <w:lang w:val="en-US"/>
         </w:rPr>
-        <w:t>, se referă la mod</w:t>
-      </w:r>
-      <w:r>
-        <w:rPr>
-          <w:szCs w:val="24"/>
-          <w:shd w:val="clear" w:color="auto" w:fill="FFFFFF"/>
-          <w:lang w:val="en-US"/>
-        </w:rPr>
-        <w:t>ul în care serverele trimit cookie-uri la clienţi.</w:t>
+        <w:t>, se referă la modul în care serverele trimit cookie-uri la clienţi.</w:t>
       </w:r>
       <w:proofErr w:type="gramEnd"/>
       <w:r>
@@ -3354,17 +3140,6 @@
         </w:rPr>
         <w:tab/>
       </w:r>
-    </w:p>
-    <w:p>
-      <w:pPr>
-        <w:spacing w:beforeAutospacing="1" w:afterAutospacing="1" w:line="240" w:lineRule="auto"/>
-        <w:ind w:firstLine="0"/>
-        <w:rPr>
-          <w:szCs w:val="24"/>
-          <w:shd w:val="clear" w:color="auto" w:fill="FFFFFF"/>
-          <w:lang w:val="en-US"/>
-        </w:rPr>
-      </w:pPr>
     </w:p>
     <w:p>
       <w:pPr>
@@ -3403,13 +3178,6 @@
           <w:lang w:val="en-US"/>
         </w:rPr>
         <w:tab/>
-      </w:r>
-      <w:r>
-        <w:rPr>
-          <w:szCs w:val="24"/>
-          <w:shd w:val="clear" w:color="auto" w:fill="FFFFFF"/>
-          <w:lang w:val="en-US"/>
-        </w:rPr>
         <w:t xml:space="preserve">Idea de bază a programul este de a realiza un parser care va primi de la utilizator un nickname de pe Instagram ca </w:t>
       </w:r>
       <w:bookmarkStart w:id="1" w:name="__DdeLink__560_1371428359"/>
@@ -3428,15 +3196,7 @@
           <w:shd w:val="clear" w:color="auto" w:fill="FFFFFF"/>
           <w:lang w:val="en-US"/>
         </w:rPr>
-        <w:t xml:space="preserve"> programul să verifice existența utilizatorului introdus, să afișeze datele utilizatorului și să descarce local pozele utilizatorului</w:t>
-      </w:r>
-      <w:r>
-        <w:rPr>
-          <w:szCs w:val="24"/>
-          <w:shd w:val="clear" w:color="auto" w:fill="FFFFFF"/>
-          <w:lang w:val="en-US"/>
-        </w:rPr>
-        <w:t>.</w:t>
+        <w:t xml:space="preserve"> programul să verifice existența utilizatorului introdus, să afișeze datele utilizatorului și să descarce local pozele utilizatorului.</w:t>
       </w:r>
     </w:p>
     <w:p>
@@ -3497,14 +3257,7 @@
           <w:szCs w:val="24"/>
           <w:lang w:val="en-US"/>
         </w:rPr>
-        <w:t>Bibliotecile necesare pentru realizarea acestui laborator au fost deja inst</w:t>
-      </w:r>
-      <w:r>
-        <w:rPr>
-          <w:szCs w:val="24"/>
-          <w:lang w:val="en-US"/>
-        </w:rPr>
-        <w:t>alate în laboratorul numărul 1.</w:t>
+        <w:t>Bibliotecile necesare pentru realizarea acestui laborator au fost deja instalate în laboratorul numărul 1.</w:t>
       </w:r>
       <w:proofErr w:type="gramEnd"/>
       <w:r>
@@ -3538,10 +3291,7 @@
       </w:r>
       <w:bookmarkEnd w:id="2"/>
       <w:r>
-        <w:t xml:space="preserve"> – HTTP client. Biblioteca ne permite executarea diferitor cereri către server [3]. Setarea bibliotecii este dinamică, ne permite să modificăm fiecare antet din header-ul trimis</w:t>
-      </w:r>
-      <w:r>
-        <w:t xml:space="preserve"> către server.</w:t>
+        <w:t xml:space="preserve"> – HTTP client. Biblioteca ne permite executarea diferitor cereri către server [3]. Setarea bibliotecii este dinamică, ne permite să modificăm fiecare antet din header-ul trimis către server.</w:t>
       </w:r>
     </w:p>
     <w:p>
@@ -3558,10 +3308,7 @@
       </w:r>
       <w:bookmarkEnd w:id="3"/>
       <w:r>
-        <w:t xml:space="preserve"> – folosim biblioteca dată la parsarea mai eficientă a structurii HTML [4]. Structura paginii returnată de către server poate să nu coincidă la standartele HTML sau să conțină unele greșeli de sintaxă. Biblioteca BeautifulSoup p</w:t>
-      </w:r>
-      <w:r>
-        <w:t>regătește în mod automat structura pentru a fi mai ușor de manipulat și de a extrage datele necesare.</w:t>
+        <w:t xml:space="preserve"> – folosim biblioteca dată la parsarea mai eficientă a structurii HTML [4]. Structura paginii returnată de către server poate să nu coincidă la standartele HTML sau să conțină unele greșeli de sintaxă. Biblioteca BeautifulSoup pregătește în mod automat structura pentru a fi mai ușor de manipulat și de a extrage datele necesare.</w:t>
       </w:r>
     </w:p>
     <w:p>
@@ -3594,10 +3341,7 @@
       </w:pPr>
       <w:r>
         <w:tab/>
-        <w:t>Pentru a îndeplini cererile către server, biblioteca Grab nu are nevoie de setări, ele deja sunt pre-setate în momentul ins</w:t>
-      </w:r>
-      <w:r>
-        <w:t>talării bibliotecii. Setările adăugate:</w:t>
+        <w:t>Pentru a îndeplini cererile către server, biblioteca Grab nu are nevoie de setări, ele deja sunt pre-setate în momentul instalării bibliotecii. Setările adăugate:</w:t>
       </w:r>
     </w:p>
     <w:p>
@@ -3621,10 +3365,7 @@
         <w:spacing w:beforeAutospacing="1" w:afterAutospacing="1" w:line="240" w:lineRule="auto"/>
       </w:pPr>
       <w:r>
-        <w:t>cookiefile – Declarăm bibliotecii Grab adresa către fișierul unde vor fi sto</w:t>
-      </w:r>
-      <w:r>
-        <w:t>cate datele „cookie” primite din partea server-lui.</w:t>
+        <w:t>cookiefile – Declarăm bibliotecii Grab adresa către fișierul unde vor fi stocate datele „cookie” primite din partea server-lui.</w:t>
       </w:r>
     </w:p>
     <w:p>
@@ -3751,10 +3492,7 @@
       </w:pPr>
       <w:r>
         <w:tab/>
-        <w:t>După cum am menționat în Fig. 2. din partea serverului obținem codul stării paginii în urma execuției a cererii din partea</w:t>
-      </w:r>
-      <w:r>
-        <w:t xml:space="preserve"> HTTP Clientului.</w:t>
+        <w:t>După cum am menționat în Fig. 2. din partea serverului obținem codul stării paginii în urma execuției a cererii din partea HTTP Clientului.</w:t>
       </w:r>
     </w:p>
     <w:p>
@@ -3893,10 +3631,7 @@
       </w:pPr>
       <w:r>
         <w:tab/>
-        <w:t>În urma execuției programului, se solicită să fie indicat numele utilizatorului datele căruia vor fi parsate. Prin intermediul metodei „go” al bibliotecii „Gra</w:t>
-      </w:r>
-      <w:r>
-        <w:t xml:space="preserve">b” este accesată pagina de profil a utilizatorui indicat. HTTP Clientul returnează codul stării în parametrul „code”. </w:t>
+        <w:t xml:space="preserve">În urma execuției programului, se solicită să fie indicat numele utilizatorului datele căruia vor fi parsate. Prin intermediul metodei „go” al bibliotecii „Grab” este accesată pagina de profil a utilizatorui indicat. HTTP Clientul returnează codul stării în parametrul „code”. </w:t>
       </w:r>
     </w:p>
     <w:p>
@@ -3906,10 +3641,7 @@
       </w:pPr>
       <w:r>
         <w:tab/>
-        <w:t>În caz că răspunsul paginii este greșeală de tipul „404” afișăm răspunsul că utilizatorul nu există și finisăm lucrul programului. Progr</w:t>
-      </w:r>
-      <w:r>
-        <w:t>amul va fi forțat finisat dacă codul stării este diferit de „200 – OK”.</w:t>
+        <w:t>În caz că răspunsul paginii este greșeală de tipul „404” afișăm răspunsul că utilizatorul nu există și finisăm lucrul programului. Programul va fi forțat finisat dacă codul stării este diferit de „200 – OK”.</w:t>
       </w:r>
     </w:p>
     <w:p>
@@ -3936,10 +3668,7 @@
       </w:pPr>
       <w:r>
         <w:tab/>
-        <w:t>Bilioteca „Grab” returnează răspunsul serverului cu structura paginii HTML. Acest răspuns îl trimitem ca argument bibliotecii BeautifulSoup care la rîndul</w:t>
-      </w:r>
-      <w:r>
-        <w:t xml:space="preserve"> ei structurază HTML-ul după un unic standard pentru a fi mai eficientă manipularea elementelor.</w:t>
+        <w:t>Bilioteca „Grab” returnează răspunsul serverului cu structura paginii HTML. Acest răspuns îl trimitem ca argument bibliotecii BeautifulSoup care la rîndul ei structurază HTML-ul după un unic standard pentru a fi mai eficientă manipularea elementelor.</w:t>
       </w:r>
     </w:p>
     <w:p>
@@ -3984,10 +3713,7 @@
       </w:pPr>
       <w:r>
         <w:tab/>
-        <w:t>Cu ajutorul bibliotecii „re” (Regular Expresion) am parsat continutul variabilei „_sharedData” și am transormat text-ul JSON într-un Python ar</w:t>
-      </w:r>
-      <w:r>
-        <w:t>ray cu ajutorul bibliotecii „json”.</w:t>
+        <w:t>Cu ajutorul bibliotecii „re” (Regular Expresion) am parsat continutul variabilei „_sharedData” și am transormat text-ul JSON într-un Python array cu ajutorul bibliotecii „json”.</w:t>
       </w:r>
     </w:p>
     <w:p>
@@ -4028,10 +3754,7 @@
       <w:r>
         <w:lastRenderedPageBreak/>
         <w:tab/>
-        <w:t>2</w:t>
-      </w:r>
-      <w:r>
-        <w:t xml:space="preserve">.7 </w:t>
+        <w:t xml:space="preserve">2.7 </w:t>
       </w:r>
       <w:r>
         <w:rPr>
@@ -4058,11 +3781,10 @@
         <w:t>Fig. 6.</w:t>
       </w:r>
       <w:r>
-        <w:t xml:space="preserve"> este reprezentat răspunsul serverului și date</w:t>
-      </w:r>
-      <w:r>
-        <w:t>le „cookie” care le primim din partea serverului. În partea dreaptă este reprezentată structura a datelor cookie, în așa formă o putem întîlni și în browser-le moderne.</w:t>
-      </w:r>
+        <w:t xml:space="preserve"> este reprezentat răspunsul serverului și datele „cookie” care le primim din partea serverului. În partea dreaptă este reprezentată structura a datelor cookie, în așa formă o putem întîlni și în browser-le moderne.</w:t>
+      </w:r>
+      <w:bookmarkStart w:id="5" w:name="_GoBack"/>
+      <w:bookmarkEnd w:id="5"/>
     </w:p>
     <w:p>
       <w:pPr>
@@ -4146,13 +3868,7 @@
       </w:pPr>
       <w:r>
         <w:tab/>
-        <w:t>Datele coo</w:t>
-      </w:r>
-      <w:r>
-        <w:t>kie sunt salvate în format JSON. Datele Cookie pot fi modificate manual cît și cu ajutorul bibliotecii Grab. Modificarea datelor cookie ne permite manipularea răspunsurilor serverului. În unul din cookie poate fi salvată limba curentă a paginei. Modificare</w:t>
-      </w:r>
-      <w:r>
-        <w:t>a valorii a acesteia va duce la modificarea limbii la următorul request.</w:t>
+        <w:t>Datele cookie sunt salvate în format JSON. Datele Cookie pot fi modificate manual cît și cu ajutorul bibliotecii Grab. Modificarea datelor cookie ne permite manipularea răspunsurilor serverului. În unul din cookie poate fi salvată limba curentă a paginei. Modificarea valorii a acesteia va duce la modificarea limbii la următorul request.</w:t>
       </w:r>
     </w:p>
     <w:p>
@@ -4225,15 +3941,7 @@
           <w:shd w:val="clear" w:color="auto" w:fill="FFFFFF"/>
           <w:lang w:val="en-US"/>
         </w:rPr>
-        <w:t xml:space="preserve"> îmbunătăți viteza de execuție a programului am decis să îndeplinim descărcarea fisierelor în 3 etape. Spre exemplu, dacă numărul </w:t>
-      </w:r>
-      <w:r>
-        <w:rPr>
-          <w:szCs w:val="24"/>
-          <w:shd w:val="clear" w:color="auto" w:fill="FFFFFF"/>
-          <w:lang w:val="en-US"/>
-        </w:rPr>
-        <w:t xml:space="preserve">total de imagini </w:t>
+        <w:t xml:space="preserve"> îmbunătăți viteza de execuție a programului am decis să îndeplinim descărcarea fisierelor în 3 etape. Spre exemplu, dacă numărul total de imagini </w:t>
       </w:r>
       <w:proofErr w:type="gramStart"/>
       <w:r>
@@ -4298,15 +4006,7 @@
           <w:lang w:val="en-US"/>
         </w:rPr>
         <w:tab/>
-        <w:t>Pentru îndeplinirea condiției am folosit semaforul “BoundedSemaphore” în care putem să indicăm valoarea inițială “S” care se va micșora cu</w:t>
-      </w:r>
-      <w:r>
-        <w:rPr>
-          <w:szCs w:val="24"/>
-          <w:shd w:val="clear" w:color="auto" w:fill="FFFFFF"/>
-          <w:lang w:val="en-US"/>
-        </w:rPr>
-        <w:t xml:space="preserve"> o unitate de fiecare dată cînd un fir de execuție va intra în zona de control, în cazul dat zona de control este momentul de descărcare a imaginii. </w:t>
+        <w:t xml:space="preserve">Pentru îndeplinirea condiției am folosit semaforul “BoundedSemaphore” în care putem să indicăm valoarea inițială “S” care se va micșora cu o unitate de fiecare dată cînd un fir de execuție va intra în zona de control, în cazul dat zona de control este momentul de descărcare a imaginii. </w:t>
       </w:r>
       <w:proofErr w:type="gramStart"/>
       <w:r>
@@ -4342,15 +4042,7 @@
           <w:shd w:val="clear" w:color="auto" w:fill="FFFFFF"/>
           <w:lang w:val="en-US"/>
         </w:rPr>
-        <w:t xml:space="preserve"> un fir de execuț</w:t>
-      </w:r>
-      <w:r>
-        <w:rPr>
-          <w:szCs w:val="24"/>
-          <w:shd w:val="clear" w:color="auto" w:fill="FFFFFF"/>
-          <w:lang w:val="en-US"/>
-        </w:rPr>
-        <w:t>ie a îndeplinit condiția el eliberează rîndul și un alt fir de execuție începe lucrul.</w:t>
+        <w:t xml:space="preserve"> un fir de execuție a îndeplinit condiția el eliberează rîndul și un alt fir de execuție începe lucrul.</w:t>
       </w:r>
     </w:p>
     <w:p>
@@ -4407,15 +4099,7 @@
           <w:shd w:val="clear" w:color="auto" w:fill="FFFFFF"/>
           <w:lang w:val="en-US"/>
         </w:rPr>
-        <w:t xml:space="preserve"> Fiecare imagine are numărul său unical în dependență de rîndul ei în l</w:t>
-      </w:r>
-      <w:r>
-        <w:rPr>
-          <w:szCs w:val="24"/>
-          <w:shd w:val="clear" w:color="auto" w:fill="FFFFFF"/>
-          <w:lang w:val="en-US"/>
-        </w:rPr>
-        <w:t xml:space="preserve">istă. </w:t>
+        <w:t xml:space="preserve"> Fiecare imagine are numărul său unical în dependență de rîndul ei în listă. </w:t>
       </w:r>
       <w:proofErr w:type="gramStart"/>
       <w:r>
@@ -4672,15 +4356,7 @@
           <w:shd w:val="clear" w:color="auto" w:fill="FFFFFF"/>
           <w:lang w:val="en-US"/>
         </w:rPr>
-        <w:t xml:space="preserve"> observa lucrul semaforului a fost adăugată o “așteptare” artificială de 8 secunde pentru a observa cum ar</w:t>
-      </w:r>
-      <w:r>
-        <w:rPr>
-          <w:szCs w:val="24"/>
-          <w:shd w:val="clear" w:color="auto" w:fill="FFFFFF"/>
-          <w:lang w:val="en-US"/>
-        </w:rPr>
-        <w:t>e loc îndeplinirea a cîte 4 fire de execuție concomitent și celelalte fire sunt puse în așteptare.</w:t>
+        <w:t xml:space="preserve"> observa lucrul semaforului a fost adăugată o “așteptare” artificială de 8 secunde pentru a observa cum are loc îndeplinirea a cîte 4 fire de execuție concomitent și celelalte fire sunt puse în așteptare.</w:t>
       </w:r>
     </w:p>
     <w:p>
@@ -4831,13 +4507,7 @@
       </w:pPr>
       <w:r>
         <w:tab/>
-        <w:t>În era dezvoltării rapide a internetului capacitatea de analiză a traficului și modalitățile</w:t>
-      </w:r>
-      <w:r>
-        <w:t xml:space="preserve"> de manipularea cu protocoalele este un avantaj important pentru un inginer contemporan. În urma analizei răspunsurilor „header” din partea serverului am observat că proiectele mari nu se „împart” cu unele informații, spre exemplu „Denumirea serverului”, „</w:t>
-      </w:r>
-      <w:r>
-        <w:t>Versiunea serverului” toate acestea sunt făcute din considerente a securitării.</w:t>
+        <w:t>În era dezvoltării rapide a internetului capacitatea de analiză a traficului și modalitățile de manipularea cu protocoalele este un avantaj important pentru un inginer contemporan. În urma analizei răspunsurilor „header” din partea serverului am observat că proiectele mari nu se „împart” cu unele informații, spre exemplu „Denumirea serverului”, „Versiunea serverului” toate acestea sunt făcute din considerente a securitării.</w:t>
       </w:r>
     </w:p>
     <w:p>
@@ -4847,9 +4517,10 @@
       </w:pPr>
       <w:r>
         <w:tab/>
-      </w:r>
-      <w:r>
-        <w:t xml:space="preserve">Biblioteca HTTP Client Grab a ușurat elaborarea și înțelesul programului datorită simplității sale și unei documentații avansate. Unele probleme apărute în urma folosirii acestei biblioteci au fost rezolvate pe pagina oficială a bibliotecii pe github. </w:t>
+        <w:t>Biblioteca HTTP Client Grab a ușurat elaborarea și înțelesul programului datorită simplității sale și unei documentații avansate. Unele probleme apărute în urma folosirii acestei biblioteci au fost rezolvate pe pagina of</w:t>
+      </w:r>
+      <w:r>
+        <w:t>icială a bibliotecii pe github.</w:t>
       </w:r>
     </w:p>
     <w:p>
@@ -4859,13 +4530,7 @@
       </w:pPr>
       <w:r>
         <w:tab/>
-        <w:t>Pr</w:t>
-      </w:r>
-      <w:r>
-        <w:t>oiectul „Instagram” are API, inițial programul era îndreptat spre folosirea acestui API și în cazul acesta nu mai era necesar să parsăm manual conținutul paginii ci doar de a apela o metodă specială care ar returna toate datele. Însă, politica de dezvoltar</w:t>
-      </w:r>
-      <w:r>
-        <w:t>ea a proiectelor ca „Facebook”, „Instagram” reduc din unele posibilități a funcționalului API sau folosirea lui necesită o autentificarea mai sofisticată cu dreptui confirmate cum ar fi oAuth2.</w:t>
+        <w:t>Proiectul „Instagram” are API, inițial programul era îndreptat spre folosirea acestui API și în cazul acesta nu mai era necesar să parsăm manual conținutul paginii ci doar de a apela o metodă specială care ar returna toate datele. Însă, politica de dezvoltarea a proiectelor ca „Facebook”, „Instagram” reduc din unele posibilități a funcționalului API sau folosirea lui necesită o autentificarea mai sofisticată cu dreptui confirmate cum ar fi oAuth2.</w:t>
       </w:r>
     </w:p>
     <w:p>
@@ -4875,13 +4540,7 @@
       </w:pPr>
       <w:r>
         <w:tab/>
-        <w:t>Manipularea datelor din „cookie” reprezintă un mare pericol p</w:t>
-      </w:r>
-      <w:r>
-        <w:t>entru securitate dacă administratorul nu a analizat și nu a filtrat datele de intrare din partea utilziatorului. Toate datele „cookie” sunt stocate în calculator la client și clientul le poate modifica, spre exemplu ID-ul curent de logare, în așa caz (dacă</w:t>
-      </w:r>
-      <w:r>
-        <w:t xml:space="preserve"> securitatea nu prevede așa atac) utilizatorul poate prelua acesul administratorului.</w:t>
+        <w:t>Manipularea datelor din „cookie” reprezintă un mare pericol pentru securitate dacă administratorul nu a analizat și nu a filtrat datele de intrare din partea utilziatorului. Toate datele „cookie” sunt stocate în calculator la client și clientul le poate modifica, spre exemplu ID-ul curent de logare, în așa caz (dacă securitatea nu prevede așa atac) utilizatorul poate prelua acesul administratorului.</w:t>
       </w:r>
     </w:p>
     <w:p>
@@ -4891,10 +4550,7 @@
       </w:pPr>
       <w:r>
         <w:tab/>
-        <w:t>Sincronizarea firelor de execuție și mai ales folosirea semaforului care ne permite modificarea numărului de fire executate paralel, a ajutat la înțelegerea de lucru a a</w:t>
-      </w:r>
-      <w:r>
-        <w:t>cestui mecanism. Viteza de execuție și de finisare a programui s-a îmbunătățit.</w:t>
+        <w:t>Sincronizarea firelor de execuție și mai ales folosirea semaforului care ne permite modificarea numărului de fire executate paralel, a ajutat la înțelegerea de lucru a acestui mecanism. Viteza de execuție și de finisare a programui s-a îmbunătățit.</w:t>
       </w:r>
     </w:p>
     <w:p>
@@ -5007,13 +4663,7 @@
           <w:rPr>
             <w:rStyle w:val="InternetLink"/>
           </w:rPr>
-          <w:t>http://www.scrit</w:t>
-        </w:r>
-        <w:r>
-          <w:rPr>
-            <w:rStyle w:val="InternetLink"/>
-          </w:rPr>
-          <w:t>ub.com/stiinta/informatica/html/Protocolul-HTTP71532.php</w:t>
+          <w:t>http://www.scritub.com/stiinta/informatica/html/Protocolul-HTTP71532.php</w:t>
         </w:r>
       </w:hyperlink>
       <w:r>
@@ -5121,8 +4771,6 @@
         <w:r>
           <w:t>7</w:t>
         </w:r>
-        <w:bookmarkStart w:id="5" w:name="_GoBack"/>
-        <w:bookmarkEnd w:id="5"/>
         <w:r>
           <w:t xml:space="preserve"> martie 2017</w:t>
         </w:r>
@@ -5276,7 +4924,7 @@
           <w:rPr>
             <w:noProof/>
           </w:rPr>
-          <w:t>12</w:t>
+          <w:t>2</w:t>
         </w:r>
         <w:r>
           <w:fldChar w:fldCharType="end"/>
@@ -10798,7 +10446,7 @@
 </file>
 
 <file path=customXml/itemProps1.xml><?xml version="1.0" encoding="utf-8"?>
-<ds:datastoreItem xmlns:ds="http://schemas.openxmlformats.org/officeDocument/2006/customXml" ds:itemID="{B7D955AE-04EB-4354-A810-B9406A44C984}">
+<ds:datastoreItem xmlns:ds="http://schemas.openxmlformats.org/officeDocument/2006/customXml" ds:itemID="{804E4919-540E-4DAE-A9E2-E85018D678D7}">
   <ds:schemaRefs>
     <ds:schemaRef ds:uri="http://schemas.openxmlformats.org/officeDocument/2006/bibliography"/>
   </ds:schemaRefs>

</xml_diff>